<commit_message>
working on adding locations to trips still
</commit_message>
<xml_diff>
--- a/deliverables/Model Layout.docx
+++ b/deliverables/Model Layout.docx
@@ -52,7 +52,10 @@
     </w:p>
     <w:p>
       <w:r>
-        <w:t>Description: string</w:t>
+        <w:t xml:space="preserve">Description: </w:t>
+      </w:r>
+      <w:r>
+        <w:t>text</w:t>
       </w:r>
     </w:p>
     <w:p>
@@ -61,14 +64,14 @@
       </w:r>
     </w:p>
     <w:p>
+      <w:r>
+        <w:t>Diary: text</w:t>
+      </w:r>
+    </w:p>
+    <w:p>
       <w:proofErr w:type="spellStart"/>
-      <w:proofErr w:type="gramStart"/>
-      <w:r>
-        <w:t>has</w:t>
-      </w:r>
-      <w:proofErr w:type="gramEnd"/>
-      <w:r>
-        <w:t>_many</w:t>
+      <w:r>
+        <w:t>has_many</w:t>
       </w:r>
       <w:proofErr w:type="spellEnd"/>
       <w:r>
@@ -77,13 +80,8 @@
     </w:p>
     <w:p>
       <w:proofErr w:type="spellStart"/>
-      <w:proofErr w:type="gramStart"/>
-      <w:r>
-        <w:t>has</w:t>
-      </w:r>
-      <w:proofErr w:type="gramEnd"/>
-      <w:r>
-        <w:t>_many</w:t>
+      <w:r>
+        <w:t>has_many</w:t>
       </w:r>
       <w:proofErr w:type="spellEnd"/>
       <w:r>
@@ -92,13 +90,8 @@
     </w:p>
     <w:p>
       <w:proofErr w:type="spellStart"/>
-      <w:proofErr w:type="gramStart"/>
-      <w:r>
-        <w:t>has</w:t>
-      </w:r>
-      <w:proofErr w:type="gramEnd"/>
-      <w:r>
-        <w:t>_many</w:t>
+      <w:r>
+        <w:t>has_many</w:t>
       </w:r>
       <w:proofErr w:type="spellEnd"/>
       <w:r>
@@ -126,18 +119,16 @@
     </w:p>
     <w:p>
       <w:r>
-        <w:t>Description: string</w:t>
+        <w:t xml:space="preserve">Description: </w:t>
+      </w:r>
+      <w:r>
+        <w:t>text</w:t>
       </w:r>
     </w:p>
     <w:p>
       <w:proofErr w:type="spellStart"/>
-      <w:proofErr w:type="gramStart"/>
-      <w:r>
-        <w:t>has</w:t>
-      </w:r>
-      <w:proofErr w:type="gramEnd"/>
-      <w:r>
-        <w:t>_many</w:t>
+      <w:r>
+        <w:t>has_many</w:t>
       </w:r>
       <w:proofErr w:type="spellEnd"/>
       <w:r>
@@ -175,7 +166,10 @@
     </w:p>
     <w:p>
       <w:r>
-        <w:t>Description: string</w:t>
+        <w:t xml:space="preserve">Description: </w:t>
+      </w:r>
+      <w:r>
+        <w:t>text</w:t>
       </w:r>
     </w:p>
     <w:p>
@@ -190,7 +184,10 @@
     </w:p>
     <w:p>
       <w:r>
-        <w:t>Diary: string</w:t>
+        <w:t xml:space="preserve">Diary: </w:t>
+      </w:r>
+      <w:r>
+        <w:t>text</w:t>
       </w:r>
     </w:p>
     <w:p>
@@ -242,7 +239,10 @@
     </w:p>
     <w:p>
       <w:r>
-        <w:t>Description: string</w:t>
+        <w:t xml:space="preserve">Description: </w:t>
+      </w:r>
+      <w:r>
+        <w:t>text</w:t>
       </w:r>
     </w:p>
     <w:p>
@@ -258,11 +258,6 @@
     <w:p>
       <w:r>
         <w:t>Complete: Boolean</w:t>
-      </w:r>
-    </w:p>
-    <w:p>
-      <w:r>
-        <w:t>Review: String</w:t>
       </w:r>
     </w:p>
     <w:p>

</xml_diff>